<commit_message>
Add english print out
</commit_message>
<xml_diff>
--- a/storage/app/default/documents/invoice_en.docx
+++ b/storage/app/default/documents/invoice_en.docx
@@ -433,6 +433,7 @@
                 <w:noProof/>
               </w:rPr>
             </w:pPr>
+            <w:bookmarkStart w:id="0" w:name="_GoBack" w:colFirst="0" w:colLast="4"/>
             <w:r>
               <w:rPr>
                 <w:rFonts w:ascii="Browallia New" w:hAnsi="Browallia New" w:cs="Browallia New"/>
@@ -525,16 +526,13 @@
           </w:p>
         </w:tc>
       </w:tr>
+      <w:bookmarkEnd w:id="0"/>
     </w:tbl>
     <w:p>
       <w:pPr>
         <w:sectPr>
-          <w:headerReference w:type="even" r:id="rId6"/>
-          <w:headerReference w:type="default" r:id="rId7"/>
-          <w:footerReference w:type="even" r:id="rId8"/>
-          <w:footerReference w:type="default" r:id="rId9"/>
-          <w:headerReference w:type="first" r:id="rId10"/>
-          <w:footerReference w:type="first" r:id="rId11"/>
+          <w:headerReference w:type="default" r:id="rId6"/>
+          <w:footerReference w:type="default" r:id="rId7"/>
           <w:pgSz w:w="11906" w:h="16838"/>
           <w:pgMar w:top="612" w:right="567" w:bottom="2614" w:left="567" w:header="556" w:footer="261" w:gutter="0"/>
           <w:cols w:space="720"/>
@@ -1076,8 +1074,8 @@
       </w:pPr>
     </w:p>
     <w:sectPr>
-      <w:headerReference w:type="default" r:id="rId12"/>
-      <w:footerReference w:type="default" r:id="rId13"/>
+      <w:headerReference w:type="default" r:id="rId8"/>
+      <w:footerReference w:type="default" r:id="rId9"/>
       <w:pgSz w:w="11906" w:h="16838"/>
       <w:pgMar w:top="612" w:right="567" w:bottom="2614" w:left="567" w:header="556" w:footer="261" w:gutter="0"/>
       <w:pgNumType w:start="1"/>
@@ -1116,16 +1114,6 @@
 
 <file path=word/footer1.xml><?xml version="1.0" encoding="utf-8"?>
 <w:ftr xmlns:wpc="http://schemas.microsoft.com/office/word/2010/wordprocessingCanvas" xmlns:cx="http://schemas.microsoft.com/office/drawing/2014/chartex" xmlns:cx1="http://schemas.microsoft.com/office/drawing/2015/9/8/chartex" xmlns:cx2="http://schemas.microsoft.com/office/drawing/2015/10/21/chartex" xmlns:cx3="http://schemas.microsoft.com/office/drawing/2016/5/9/chartex" xmlns:cx4="http://schemas.microsoft.com/office/drawing/2016/5/10/chartex" xmlns:cx5="http://schemas.microsoft.com/office/drawing/2016/5/11/chartex" xmlns:cx6="http://schemas.microsoft.com/office/drawing/2016/5/12/chartex" xmlns:cx7="http://schemas.microsoft.com/office/drawing/2016/5/13/chartex" xmlns:cx8="http://schemas.microsoft.com/office/drawing/2016/5/14/chartex" xmlns:mc="http://schemas.openxmlformats.org/markup-compatibility/2006" xmlns:aink="http://schemas.microsoft.com/office/drawing/2016/ink" xmlns:am3d="http://schemas.microsoft.com/office/drawing/2017/model3d" xmlns:o="urn:schemas-microsoft-com:office:office" xmlns:r="http://schemas.openxmlformats.org/officeDocument/2006/relationships" xmlns:m="http://schemas.openxmlformats.org/officeDocument/2006/math" xmlns:v="urn:schemas-microsoft-com:vml" xmlns:wp14="http://schemas.microsoft.com/office/word/2010/wordprocessingDrawing" xmlns:wp="http://schemas.openxmlformats.org/drawingml/2006/wordprocessingDrawing" xmlns:w10="urn:schemas-microsoft-com:office:word" xmlns:w="http://schemas.openxmlformats.org/wordprocessingml/2006/main" xmlns:w14="http://schemas.microsoft.com/office/word/2010/wordml" xmlns:w15="http://schemas.microsoft.com/office/word/2012/wordml" xmlns:w16cid="http://schemas.microsoft.com/office/word/2016/wordml/cid" xmlns:w16se="http://schemas.microsoft.com/office/word/2015/wordml/symex" xmlns:wpg="http://schemas.microsoft.com/office/word/2010/wordprocessingGroup" xmlns:wpi="http://schemas.microsoft.com/office/word/2010/wordprocessingInk" xmlns:wne="http://schemas.microsoft.com/office/word/2006/wordml" xmlns:wps="http://schemas.microsoft.com/office/word/2010/wordprocessingShape" mc:Ignorable="w14 w15 w16se w16cid wp14">
-  <w:p>
-    <w:pPr>
-      <w:pStyle w:val="Footer"/>
-    </w:pPr>
-  </w:p>
-</w:ftr>
-</file>
-
-<file path=word/footer2.xml><?xml version="1.0" encoding="utf-8"?>
-<w:ftr xmlns:wpc="http://schemas.microsoft.com/office/word/2010/wordprocessingCanvas" xmlns:cx="http://schemas.microsoft.com/office/drawing/2014/chartex" xmlns:cx1="http://schemas.microsoft.com/office/drawing/2015/9/8/chartex" xmlns:cx2="http://schemas.microsoft.com/office/drawing/2015/10/21/chartex" xmlns:cx3="http://schemas.microsoft.com/office/drawing/2016/5/9/chartex" xmlns:cx4="http://schemas.microsoft.com/office/drawing/2016/5/10/chartex" xmlns:cx5="http://schemas.microsoft.com/office/drawing/2016/5/11/chartex" xmlns:cx6="http://schemas.microsoft.com/office/drawing/2016/5/12/chartex" xmlns:cx7="http://schemas.microsoft.com/office/drawing/2016/5/13/chartex" xmlns:cx8="http://schemas.microsoft.com/office/drawing/2016/5/14/chartex" xmlns:mc="http://schemas.openxmlformats.org/markup-compatibility/2006" xmlns:aink="http://schemas.microsoft.com/office/drawing/2016/ink" xmlns:am3d="http://schemas.microsoft.com/office/drawing/2017/model3d" xmlns:o="urn:schemas-microsoft-com:office:office" xmlns:r="http://schemas.openxmlformats.org/officeDocument/2006/relationships" xmlns:m="http://schemas.openxmlformats.org/officeDocument/2006/math" xmlns:v="urn:schemas-microsoft-com:vml" xmlns:wp14="http://schemas.microsoft.com/office/word/2010/wordprocessingDrawing" xmlns:wp="http://schemas.openxmlformats.org/drawingml/2006/wordprocessingDrawing" xmlns:w10="urn:schemas-microsoft-com:office:word" xmlns:w="http://schemas.openxmlformats.org/wordprocessingml/2006/main" xmlns:w14="http://schemas.microsoft.com/office/word/2010/wordml" xmlns:w15="http://schemas.microsoft.com/office/word/2012/wordml" xmlns:w16cid="http://schemas.microsoft.com/office/word/2016/wordml/cid" xmlns:w16se="http://schemas.microsoft.com/office/word/2015/wordml/symex" xmlns:wpg="http://schemas.microsoft.com/office/word/2010/wordprocessingGroup" xmlns:wpi="http://schemas.microsoft.com/office/word/2010/wordprocessingInk" xmlns:wne="http://schemas.microsoft.com/office/word/2006/wordml" xmlns:wps="http://schemas.microsoft.com/office/word/2010/wordprocessingShape" mc:Ignorable="w14 w15 w16se w16cid wp14">
   <w:tbl>
     <w:tblPr>
       <w:tblStyle w:val="TableGrid"/>
@@ -1193,46 +1181,11 @@
           </w:pPr>
           <w:r>
             <w:rPr>
-              <w:rFonts w:ascii="Browallia New" w:hAnsi="Browallia New" w:cs="Browallia New" w:hint="cs"/>
-              <w:sz w:val="24"/>
-              <w:szCs w:val="24"/>
-              <w:cs/>
-            </w:rPr>
-            <w:t>ผู้รับบริการ</w:t>
-          </w:r>
-          <w:r>
-            <w:rPr>
-              <w:rFonts w:ascii="Browallia New" w:hAnsi="Browallia New" w:cs="Browallia New"/>
-              <w:sz w:val="24"/>
-              <w:szCs w:val="24"/>
-            </w:rPr>
-            <w:t xml:space="preserve"> </w:t>
-          </w:r>
-          <w:r>
-            <w:rPr>
-              <w:rFonts w:ascii="Browallia New" w:hAnsi="Browallia New" w:cs="Browallia New" w:hint="cs"/>
-              <w:sz w:val="24"/>
-              <w:szCs w:val="24"/>
-              <w:cs/>
-            </w:rPr>
-            <w:t>(</w:t>
-          </w:r>
-          <w:r>
-            <w:rPr>
               <w:rFonts w:ascii="Browallia New" w:hAnsi="Browallia New" w:cs="Browallia New"/>
               <w:sz w:val="24"/>
               <w:szCs w:val="24"/>
             </w:rPr>
             <w:t>Patient</w:t>
-          </w:r>
-          <w:r>
-            <w:rPr>
-              <w:rFonts w:ascii="Browallia New" w:hAnsi="Browallia New" w:cs="Browallia New" w:hint="cs"/>
-              <w:sz w:val="24"/>
-              <w:szCs w:val="24"/>
-              <w:cs/>
-            </w:rPr>
-            <w:t>)</w:t>
           </w:r>
         </w:p>
       </w:tc>
@@ -1252,23 +1205,13 @@
               <w:szCs w:val="24"/>
             </w:rPr>
           </w:pPr>
-          <w:proofErr w:type="spellStart"/>
-          <w:r>
-            <w:rPr>
-              <w:rFonts w:ascii="Browallia New" w:hAnsi="Browallia New" w:cs="Browallia New"/>
-              <w:sz w:val="24"/>
-              <w:szCs w:val="24"/>
-            </w:rPr>
-            <w:t>เจ้าหน้าที่การเงิน</w:t>
-          </w:r>
-          <w:proofErr w:type="spellEnd"/>
-          <w:r>
-            <w:rPr>
-              <w:rFonts w:ascii="Browallia New" w:hAnsi="Browallia New" w:cs="Browallia New"/>
-              <w:sz w:val="24"/>
-              <w:szCs w:val="24"/>
-            </w:rPr>
-            <w:t xml:space="preserve"> (Cashier)</w:t>
+          <w:r>
+            <w:rPr>
+              <w:rFonts w:ascii="Browallia New" w:hAnsi="Browallia New" w:cs="Browallia New"/>
+              <w:sz w:val="24"/>
+              <w:szCs w:val="24"/>
+            </w:rPr>
+            <w:t>Cashier</w:t>
           </w:r>
         </w:p>
       </w:tc>
@@ -1365,40 +1308,6 @@
           <w:pPr>
             <w:tabs>
               <w:tab w:val="center" w:pos="4680"/>
-              <w:tab w:val="right" w:pos="9360"/>
-            </w:tabs>
-            <w:spacing w:after="0" w:line="240" w:lineRule="auto"/>
-          </w:pPr>
-          <w:proofErr w:type="spellStart"/>
-          <w:r>
-            <w:rPr>
-              <w:rFonts w:ascii="Browallia New" w:hAnsi="Browallia New" w:cs="Browallia New"/>
-              <w:sz w:val="28"/>
-            </w:rPr>
-            <w:t>โรงพยาบาลแคนเซอร์อลิอันซ์</w:t>
-          </w:r>
-          <w:proofErr w:type="spellEnd"/>
-          <w:r>
-            <w:rPr>
-              <w:rFonts w:ascii="Browallia New" w:hAnsi="Browallia New" w:cs="Browallia New"/>
-              <w:sz w:val="28"/>
-            </w:rPr>
-            <w:t xml:space="preserve"> </w:t>
-          </w:r>
-          <w:proofErr w:type="spellStart"/>
-          <w:r>
-            <w:rPr>
-              <w:rFonts w:ascii="Browallia New" w:hAnsi="Browallia New" w:cs="Browallia New"/>
-              <w:sz w:val="28"/>
-            </w:rPr>
-            <w:t>ศรีราชา</w:t>
-          </w:r>
-          <w:proofErr w:type="spellEnd"/>
-        </w:p>
-        <w:p>
-          <w:pPr>
-            <w:tabs>
-              <w:tab w:val="center" w:pos="4680"/>
             </w:tabs>
             <w:spacing w:after="0" w:line="240" w:lineRule="auto"/>
           </w:pPr>
@@ -1474,12 +1383,20 @@
           </w:pPr>
           <w:r>
             <w:rPr>
+              <w:rFonts w:ascii="Browallia New" w:hAnsi="Browallia New" w:cs="Browallia New"/>
+              <w:sz w:val="24"/>
+              <w:szCs w:val="24"/>
+            </w:rPr>
+            <w:t>Page</w:t>
+          </w:r>
+          <w:r>
+            <w:rPr>
               <w:rFonts w:ascii="Browallia New" w:hAnsi="Browallia New" w:cs="Browallia New" w:hint="cs"/>
               <w:sz w:val="24"/>
               <w:szCs w:val="24"/>
               <w:cs/>
             </w:rPr>
-            <w:t xml:space="preserve">หน้าที่ </w:t>
+            <w:t xml:space="preserve"> </w:t>
           </w:r>
           <w:r>
             <w:rPr>
@@ -1553,21 +1470,12 @@
               <w:szCs w:val="22"/>
             </w:rPr>
           </w:pPr>
-          <w:proofErr w:type="spellStart"/>
           <w:r>
             <w:rPr>
               <w:rFonts w:ascii="Browallia New" w:hAnsi="Browallia New" w:cs="Browallia New"/>
               <w:szCs w:val="22"/>
             </w:rPr>
-            <w:t>พิมพ์โดย</w:t>
-          </w:r>
-          <w:proofErr w:type="spellEnd"/>
-          <w:r>
-            <w:rPr>
-              <w:rFonts w:ascii="Browallia New" w:hAnsi="Browallia New" w:cs="Browallia New"/>
-              <w:szCs w:val="22"/>
-            </w:rPr>
-            <w:t xml:space="preserve"> [</w:t>
+            <w:t>Printed by [</w:t>
           </w:r>
           <w:proofErr w:type="spellStart"/>
           <w:r>
@@ -1594,21 +1502,12 @@
               <w:szCs w:val="22"/>
             </w:rPr>
           </w:pPr>
-          <w:proofErr w:type="spellStart"/>
           <w:r>
             <w:rPr>
               <w:rFonts w:ascii="Browallia New" w:hAnsi="Browallia New" w:cs="Browallia New"/>
               <w:szCs w:val="22"/>
             </w:rPr>
-            <w:t>พิมพ์เมื่อ</w:t>
-          </w:r>
-          <w:proofErr w:type="spellEnd"/>
-          <w:r>
-            <w:rPr>
-              <w:rFonts w:ascii="Browallia New" w:hAnsi="Browallia New" w:cs="Browallia New"/>
-              <w:szCs w:val="22"/>
-            </w:rPr>
-            <w:t xml:space="preserve"> [</w:t>
+            <w:t>Printed at [</w:t>
           </w:r>
           <w:proofErr w:type="spellStart"/>
           <w:r>
@@ -1638,17 +1537,7 @@
 </w:ftr>
 </file>
 
-<file path=word/footer3.xml><?xml version="1.0" encoding="utf-8"?>
-<w:ftr xmlns:wpc="http://schemas.microsoft.com/office/word/2010/wordprocessingCanvas" xmlns:cx="http://schemas.microsoft.com/office/drawing/2014/chartex" xmlns:cx1="http://schemas.microsoft.com/office/drawing/2015/9/8/chartex" xmlns:cx2="http://schemas.microsoft.com/office/drawing/2015/10/21/chartex" xmlns:cx3="http://schemas.microsoft.com/office/drawing/2016/5/9/chartex" xmlns:cx4="http://schemas.microsoft.com/office/drawing/2016/5/10/chartex" xmlns:cx5="http://schemas.microsoft.com/office/drawing/2016/5/11/chartex" xmlns:cx6="http://schemas.microsoft.com/office/drawing/2016/5/12/chartex" xmlns:cx7="http://schemas.microsoft.com/office/drawing/2016/5/13/chartex" xmlns:cx8="http://schemas.microsoft.com/office/drawing/2016/5/14/chartex" xmlns:mc="http://schemas.openxmlformats.org/markup-compatibility/2006" xmlns:aink="http://schemas.microsoft.com/office/drawing/2016/ink" xmlns:am3d="http://schemas.microsoft.com/office/drawing/2017/model3d" xmlns:o="urn:schemas-microsoft-com:office:office" xmlns:r="http://schemas.openxmlformats.org/officeDocument/2006/relationships" xmlns:m="http://schemas.openxmlformats.org/officeDocument/2006/math" xmlns:v="urn:schemas-microsoft-com:vml" xmlns:wp14="http://schemas.microsoft.com/office/word/2010/wordprocessingDrawing" xmlns:wp="http://schemas.openxmlformats.org/drawingml/2006/wordprocessingDrawing" xmlns:w10="urn:schemas-microsoft-com:office:word" xmlns:w="http://schemas.openxmlformats.org/wordprocessingml/2006/main" xmlns:w14="http://schemas.microsoft.com/office/word/2010/wordml" xmlns:w15="http://schemas.microsoft.com/office/word/2012/wordml" xmlns:w16cid="http://schemas.microsoft.com/office/word/2016/wordml/cid" xmlns:w16se="http://schemas.microsoft.com/office/word/2015/wordml/symex" xmlns:wpg="http://schemas.microsoft.com/office/word/2010/wordprocessingGroup" xmlns:wpi="http://schemas.microsoft.com/office/word/2010/wordprocessingInk" xmlns:wne="http://schemas.microsoft.com/office/word/2006/wordml" xmlns:wps="http://schemas.microsoft.com/office/word/2010/wordprocessingShape" mc:Ignorable="w14 w15 w16se w16cid wp14">
-  <w:p>
-    <w:pPr>
-      <w:pStyle w:val="Footer"/>
-    </w:pPr>
-  </w:p>
-</w:ftr>
-</file>
-
-<file path=word/footer4.xml><?xml version="1.0" encoding="utf-8"?>
+<file path=word/footer2.xml><?xml version="1.0" encoding="utf-8"?>
 <w:ftr xmlns:wpc="http://schemas.microsoft.com/office/word/2010/wordprocessingCanvas" xmlns:cx="http://schemas.microsoft.com/office/drawing/2014/chartex" xmlns:cx1="http://schemas.microsoft.com/office/drawing/2015/9/8/chartex" xmlns:cx2="http://schemas.microsoft.com/office/drawing/2015/10/21/chartex" xmlns:cx3="http://schemas.microsoft.com/office/drawing/2016/5/9/chartex" xmlns:cx4="http://schemas.microsoft.com/office/drawing/2016/5/10/chartex" xmlns:cx5="http://schemas.microsoft.com/office/drawing/2016/5/11/chartex" xmlns:cx6="http://schemas.microsoft.com/office/drawing/2016/5/12/chartex" xmlns:cx7="http://schemas.microsoft.com/office/drawing/2016/5/13/chartex" xmlns:cx8="http://schemas.microsoft.com/office/drawing/2016/5/14/chartex" xmlns:mc="http://schemas.openxmlformats.org/markup-compatibility/2006" xmlns:aink="http://schemas.microsoft.com/office/drawing/2016/ink" xmlns:am3d="http://schemas.microsoft.com/office/drawing/2017/model3d" xmlns:o="urn:schemas-microsoft-com:office:office" xmlns:r="http://schemas.openxmlformats.org/officeDocument/2006/relationships" xmlns:m="http://schemas.openxmlformats.org/officeDocument/2006/math" xmlns:v="urn:schemas-microsoft-com:vml" xmlns:wp14="http://schemas.microsoft.com/office/word/2010/wordprocessingDrawing" xmlns:wp="http://schemas.openxmlformats.org/drawingml/2006/wordprocessingDrawing" xmlns:w10="urn:schemas-microsoft-com:office:word" xmlns:w="http://schemas.openxmlformats.org/wordprocessingml/2006/main" xmlns:w14="http://schemas.microsoft.com/office/word/2010/wordml" xmlns:w15="http://schemas.microsoft.com/office/word/2012/wordml" xmlns:w16cid="http://schemas.microsoft.com/office/word/2016/wordml/cid" xmlns:w16se="http://schemas.microsoft.com/office/word/2015/wordml/symex" xmlns:wpg="http://schemas.microsoft.com/office/word/2010/wordprocessingGroup" xmlns:wpi="http://schemas.microsoft.com/office/word/2010/wordprocessingInk" xmlns:wne="http://schemas.microsoft.com/office/word/2006/wordml" xmlns:wps="http://schemas.microsoft.com/office/word/2010/wordprocessingShape" mc:Ignorable="w14 w15 w16se w16cid wp14">
   <w:tbl>
     <w:tblPr>
@@ -1716,20 +1605,11 @@
           </w:pPr>
           <w:r>
             <w:rPr>
-              <w:rFonts w:ascii="Browallia New" w:hAnsi="Browallia New" w:cs="Browallia New" w:hint="cs"/>
-              <w:sz w:val="24"/>
-              <w:szCs w:val="24"/>
-              <w:cs/>
-            </w:rPr>
-            <w:t>ผู้รับบริการ</w:t>
-          </w:r>
-          <w:r>
-            <w:rPr>
-              <w:rFonts w:ascii="Browallia New" w:hAnsi="Browallia New" w:cs="Browallia New"/>
-              <w:sz w:val="24"/>
-              <w:szCs w:val="24"/>
-            </w:rPr>
-            <w:t xml:space="preserve"> (Patient)</w:t>
+              <w:rFonts w:ascii="Browallia New" w:hAnsi="Browallia New" w:cs="Browallia New"/>
+              <w:sz w:val="24"/>
+              <w:szCs w:val="24"/>
+            </w:rPr>
+            <w:t>Patient</w:t>
           </w:r>
         </w:p>
       </w:tc>
@@ -1749,23 +1629,13 @@
               <w:szCs w:val="24"/>
             </w:rPr>
           </w:pPr>
-          <w:proofErr w:type="spellStart"/>
-          <w:r>
-            <w:rPr>
-              <w:rFonts w:ascii="Browallia New" w:hAnsi="Browallia New" w:cs="Browallia New"/>
-              <w:sz w:val="24"/>
-              <w:szCs w:val="24"/>
-            </w:rPr>
-            <w:t>เจ้าหน้าที่การเงิน</w:t>
-          </w:r>
-          <w:proofErr w:type="spellEnd"/>
-          <w:r>
-            <w:rPr>
-              <w:rFonts w:ascii="Browallia New" w:hAnsi="Browallia New" w:cs="Browallia New"/>
-              <w:sz w:val="24"/>
-              <w:szCs w:val="24"/>
-            </w:rPr>
-            <w:t xml:space="preserve"> (Cashier)</w:t>
+          <w:r>
+            <w:rPr>
+              <w:rFonts w:ascii="Browallia New" w:hAnsi="Browallia New" w:cs="Browallia New"/>
+              <w:sz w:val="24"/>
+              <w:szCs w:val="24"/>
+            </w:rPr>
+            <w:t>Cashier</w:t>
           </w:r>
         </w:p>
       </w:tc>
@@ -1862,40 +1732,6 @@
           <w:pPr>
             <w:tabs>
               <w:tab w:val="center" w:pos="4680"/>
-              <w:tab w:val="right" w:pos="9360"/>
-            </w:tabs>
-            <w:spacing w:after="0" w:line="240" w:lineRule="auto"/>
-          </w:pPr>
-          <w:proofErr w:type="spellStart"/>
-          <w:r>
-            <w:rPr>
-              <w:rFonts w:ascii="Browallia New" w:hAnsi="Browallia New" w:cs="Browallia New"/>
-              <w:sz w:val="28"/>
-            </w:rPr>
-            <w:t>โรงพยาบาลแคนเซอร์อลิอันซ์</w:t>
-          </w:r>
-          <w:proofErr w:type="spellEnd"/>
-          <w:r>
-            <w:rPr>
-              <w:rFonts w:ascii="Browallia New" w:hAnsi="Browallia New" w:cs="Browallia New"/>
-              <w:sz w:val="28"/>
-            </w:rPr>
-            <w:t xml:space="preserve"> </w:t>
-          </w:r>
-          <w:proofErr w:type="spellStart"/>
-          <w:r>
-            <w:rPr>
-              <w:rFonts w:ascii="Browallia New" w:hAnsi="Browallia New" w:cs="Browallia New"/>
-              <w:sz w:val="28"/>
-            </w:rPr>
-            <w:t>ศรีราชา</w:t>
-          </w:r>
-          <w:proofErr w:type="spellEnd"/>
-        </w:p>
-        <w:p>
-          <w:pPr>
-            <w:tabs>
-              <w:tab w:val="center" w:pos="4680"/>
             </w:tabs>
             <w:spacing w:after="0" w:line="240" w:lineRule="auto"/>
             <w:rPr>
@@ -1974,12 +1810,20 @@
           </w:pPr>
           <w:r>
             <w:rPr>
+              <w:rFonts w:ascii="Browallia New" w:hAnsi="Browallia New" w:cs="Browallia New"/>
+              <w:sz w:val="24"/>
+              <w:szCs w:val="24"/>
+            </w:rPr>
+            <w:t>Page</w:t>
+          </w:r>
+          <w:r>
+            <w:rPr>
               <w:rFonts w:ascii="Browallia New" w:hAnsi="Browallia New" w:cs="Browallia New" w:hint="cs"/>
               <w:sz w:val="24"/>
               <w:szCs w:val="24"/>
               <w:cs/>
             </w:rPr>
-            <w:t xml:space="preserve">หน้าที่ </w:t>
+            <w:t xml:space="preserve"> </w:t>
           </w:r>
           <w:r>
             <w:rPr>
@@ -2052,21 +1896,12 @@
               <w:szCs w:val="22"/>
             </w:rPr>
           </w:pPr>
-          <w:proofErr w:type="spellStart"/>
           <w:r>
             <w:rPr>
               <w:rFonts w:ascii="Browallia New" w:hAnsi="Browallia New" w:cs="Browallia New"/>
               <w:szCs w:val="22"/>
             </w:rPr>
-            <w:t>พิมพ์โดย</w:t>
-          </w:r>
-          <w:proofErr w:type="spellEnd"/>
-          <w:r>
-            <w:rPr>
-              <w:rFonts w:ascii="Browallia New" w:hAnsi="Browallia New" w:cs="Browallia New"/>
-              <w:szCs w:val="22"/>
-            </w:rPr>
-            <w:t xml:space="preserve"> [</w:t>
+            <w:t>Printed by [</w:t>
           </w:r>
           <w:proofErr w:type="spellStart"/>
           <w:r>
@@ -2093,21 +1928,12 @@
               <w:szCs w:val="22"/>
             </w:rPr>
           </w:pPr>
-          <w:proofErr w:type="spellStart"/>
           <w:r>
             <w:rPr>
               <w:rFonts w:ascii="Browallia New" w:hAnsi="Browallia New" w:cs="Browallia New"/>
               <w:szCs w:val="22"/>
             </w:rPr>
-            <w:t>พิมพ์เมื่อ</w:t>
-          </w:r>
-          <w:proofErr w:type="spellEnd"/>
-          <w:r>
-            <w:rPr>
-              <w:rFonts w:ascii="Browallia New" w:hAnsi="Browallia New" w:cs="Browallia New"/>
-              <w:szCs w:val="22"/>
-            </w:rPr>
-            <w:t xml:space="preserve"> [</w:t>
+            <w:t>Printed at [</w:t>
           </w:r>
           <w:proofErr w:type="spellStart"/>
           <w:r>
@@ -2164,16 +1990,6 @@
 
 <file path=word/header1.xml><?xml version="1.0" encoding="utf-8"?>
 <w:hdr xmlns:wpc="http://schemas.microsoft.com/office/word/2010/wordprocessingCanvas" xmlns:cx="http://schemas.microsoft.com/office/drawing/2014/chartex" xmlns:cx1="http://schemas.microsoft.com/office/drawing/2015/9/8/chartex" xmlns:cx2="http://schemas.microsoft.com/office/drawing/2015/10/21/chartex" xmlns:cx3="http://schemas.microsoft.com/office/drawing/2016/5/9/chartex" xmlns:cx4="http://schemas.microsoft.com/office/drawing/2016/5/10/chartex" xmlns:cx5="http://schemas.microsoft.com/office/drawing/2016/5/11/chartex" xmlns:cx6="http://schemas.microsoft.com/office/drawing/2016/5/12/chartex" xmlns:cx7="http://schemas.microsoft.com/office/drawing/2016/5/13/chartex" xmlns:cx8="http://schemas.microsoft.com/office/drawing/2016/5/14/chartex" xmlns:mc="http://schemas.openxmlformats.org/markup-compatibility/2006" xmlns:aink="http://schemas.microsoft.com/office/drawing/2016/ink" xmlns:am3d="http://schemas.microsoft.com/office/drawing/2017/model3d" xmlns:o="urn:schemas-microsoft-com:office:office" xmlns:r="http://schemas.openxmlformats.org/officeDocument/2006/relationships" xmlns:m="http://schemas.openxmlformats.org/officeDocument/2006/math" xmlns:v="urn:schemas-microsoft-com:vml" xmlns:wp14="http://schemas.microsoft.com/office/word/2010/wordprocessingDrawing" xmlns:wp="http://schemas.openxmlformats.org/drawingml/2006/wordprocessingDrawing" xmlns:w10="urn:schemas-microsoft-com:office:word" xmlns:w="http://schemas.openxmlformats.org/wordprocessingml/2006/main" xmlns:w14="http://schemas.microsoft.com/office/word/2010/wordml" xmlns:w15="http://schemas.microsoft.com/office/word/2012/wordml" xmlns:w16cid="http://schemas.microsoft.com/office/word/2016/wordml/cid" xmlns:w16se="http://schemas.microsoft.com/office/word/2015/wordml/symex" xmlns:wpg="http://schemas.microsoft.com/office/word/2010/wordprocessingGroup" xmlns:wpi="http://schemas.microsoft.com/office/word/2010/wordprocessingInk" xmlns:wne="http://schemas.microsoft.com/office/word/2006/wordml" xmlns:wps="http://schemas.microsoft.com/office/word/2010/wordprocessingShape" mc:Ignorable="w14 w15 w16se w16cid wp14">
-  <w:p>
-    <w:pPr>
-      <w:pStyle w:val="Header"/>
-    </w:pPr>
-  </w:p>
-</w:hdr>
-</file>
-
-<file path=word/header2.xml><?xml version="1.0" encoding="utf-8"?>
-<w:hdr xmlns:wpc="http://schemas.microsoft.com/office/word/2010/wordprocessingCanvas" xmlns:cx="http://schemas.microsoft.com/office/drawing/2014/chartex" xmlns:cx1="http://schemas.microsoft.com/office/drawing/2015/9/8/chartex" xmlns:cx2="http://schemas.microsoft.com/office/drawing/2015/10/21/chartex" xmlns:cx3="http://schemas.microsoft.com/office/drawing/2016/5/9/chartex" xmlns:cx4="http://schemas.microsoft.com/office/drawing/2016/5/10/chartex" xmlns:cx5="http://schemas.microsoft.com/office/drawing/2016/5/11/chartex" xmlns:cx6="http://schemas.microsoft.com/office/drawing/2016/5/12/chartex" xmlns:cx7="http://schemas.microsoft.com/office/drawing/2016/5/13/chartex" xmlns:cx8="http://schemas.microsoft.com/office/drawing/2016/5/14/chartex" xmlns:mc="http://schemas.openxmlformats.org/markup-compatibility/2006" xmlns:aink="http://schemas.microsoft.com/office/drawing/2016/ink" xmlns:am3d="http://schemas.microsoft.com/office/drawing/2017/model3d" xmlns:o="urn:schemas-microsoft-com:office:office" xmlns:r="http://schemas.openxmlformats.org/officeDocument/2006/relationships" xmlns:m="http://schemas.openxmlformats.org/officeDocument/2006/math" xmlns:v="urn:schemas-microsoft-com:vml" xmlns:wp14="http://schemas.microsoft.com/office/word/2010/wordprocessingDrawing" xmlns:wp="http://schemas.openxmlformats.org/drawingml/2006/wordprocessingDrawing" xmlns:w10="urn:schemas-microsoft-com:office:word" xmlns:w="http://schemas.openxmlformats.org/wordprocessingml/2006/main" xmlns:w14="http://schemas.microsoft.com/office/word/2010/wordml" xmlns:w15="http://schemas.microsoft.com/office/word/2012/wordml" xmlns:w16cid="http://schemas.microsoft.com/office/word/2016/wordml/cid" xmlns:w16se="http://schemas.microsoft.com/office/word/2015/wordml/symex" xmlns:wpg="http://schemas.microsoft.com/office/word/2010/wordprocessingGroup" xmlns:wpi="http://schemas.microsoft.com/office/word/2010/wordprocessingInk" xmlns:wne="http://schemas.microsoft.com/office/word/2006/wordml" xmlns:wps="http://schemas.microsoft.com/office/word/2010/wordprocessingShape" mc:Ignorable="w14 w15 w16se w16cid wp14">
   <w:tbl>
     <w:tblPr>
       <w:tblStyle w:val="TableGrid"/>
@@ -2190,9 +2006,9 @@
     </w:tblPr>
     <w:tblGrid>
       <w:gridCol w:w="3065"/>
-      <w:gridCol w:w="5015"/>
-      <w:gridCol w:w="627"/>
-      <w:gridCol w:w="2083"/>
+      <w:gridCol w:w="4448"/>
+      <w:gridCol w:w="709"/>
+      <w:gridCol w:w="2568"/>
     </w:tblGrid>
     <w:tr>
       <w:trPr>
@@ -2258,7 +2074,7 @@
       </w:tc>
       <w:tc>
         <w:tcPr>
-          <w:tcW w:w="5015" w:type="dxa"/>
+          <w:tcW w:w="4448" w:type="dxa"/>
           <w:vMerge w:val="restart"/>
           <w:shd w:val="clear" w:color="auto" w:fill="auto"/>
         </w:tcPr>
@@ -2283,7 +2099,7 @@
               <w:sz w:val="32"/>
               <w:szCs w:val="32"/>
             </w:rPr>
-            <w:t>โรงพยาบาลแคนเซอร์อลิอันซ์ ศรีราชา</w:t>
+            <w:t>Sriracha Cancer Alliance Hospital</w:t>
           </w:r>
         </w:p>
         <w:p>
@@ -2303,17 +2119,26 @@
               <w:sz w:val="24"/>
               <w:szCs w:val="24"/>
             </w:rPr>
-            <w:t xml:space="preserve">529 </w:t>
-          </w:r>
-          <w:r>
-            <w:rPr>
-              <w:rFonts w:ascii="Browallia New" w:hAnsi="Browallia New" w:cs="Browallia New"/>
+            <w:t>529 Moo 3</w:t>
+          </w:r>
+          <w:r>
+            <w:rPr>
+              <w:rFonts w:ascii="Browallia New" w:hAnsi="Browallia New" w:cs="Browallia New" w:hint="cs"/>
               <w:noProof/>
               <w:sz w:val="24"/>
               <w:szCs w:val="24"/>
               <w:cs/>
             </w:rPr>
-            <w:t>ม.</w:t>
+            <w:t xml:space="preserve"> </w:t>
+          </w:r>
+          <w:r>
+            <w:rPr>
+              <w:rFonts w:ascii="Browallia New" w:hAnsi="Browallia New" w:cs="Browallia New"/>
+              <w:noProof/>
+              <w:sz w:val="24"/>
+              <w:szCs w:val="24"/>
+            </w:rPr>
+            <w:t xml:space="preserve">Nong Kham, Sriracha, Chon Buri, </w:t>
           </w:r>
           <w:r>
             <w:rPr>
@@ -2323,102 +2148,44 @@
               <w:szCs w:val="24"/>
               <w:cs/>
             </w:rPr>
-            <w:t xml:space="preserve">3 </w:t>
-          </w:r>
-          <w:r>
-            <w:rPr>
-              <w:rFonts w:ascii="Browallia New" w:hAnsi="Browallia New" w:cs="Browallia New"/>
+            <w:t>2</w:t>
+          </w:r>
+          <w:r>
+            <w:rPr>
+              <w:rFonts w:ascii="Browallia New" w:hAnsi="Browallia New" w:cs="Browallia New"/>
+              <w:noProof/>
+              <w:sz w:val="24"/>
+              <w:szCs w:val="24"/>
+            </w:rPr>
+            <w:t>0110</w:t>
+          </w:r>
+        </w:p>
+        <w:p>
+          <w:pPr>
+            <w:pStyle w:val="Header"/>
+            <w:rPr>
+              <w:rFonts w:ascii="Browallia New" w:hAnsi="Browallia New" w:cs="Browallia New"/>
+              <w:noProof/>
+              <w:sz w:val="28"/>
+            </w:rPr>
+          </w:pPr>
+          <w:r>
+            <w:rPr>
+              <w:rFonts w:ascii="Browallia New" w:hAnsi="Browallia New" w:cs="Browallia New"/>
+              <w:noProof/>
+              <w:sz w:val="24"/>
+              <w:szCs w:val="24"/>
+            </w:rPr>
+            <w:t xml:space="preserve">Tel. </w:t>
+          </w:r>
+          <w:r>
+            <w:rPr>
+              <w:rFonts w:ascii="Browallia New" w:hAnsi="Browallia New" w:cs="Browallia New" w:hint="cs"/>
               <w:noProof/>
               <w:sz w:val="24"/>
               <w:szCs w:val="24"/>
               <w:cs/>
             </w:rPr>
-            <w:t>ต.หนองขาม อ.ศรีราชา</w:t>
-          </w:r>
-          <w:r>
-            <w:rPr>
-              <w:rFonts w:ascii="Browallia New" w:hAnsi="Browallia New" w:cs="Browallia New"/>
-              <w:noProof/>
-              <w:sz w:val="24"/>
-              <w:szCs w:val="24"/>
-            </w:rPr>
-            <w:t xml:space="preserve"> </w:t>
-          </w:r>
-          <w:r>
-            <w:rPr>
-              <w:rFonts w:ascii="Browallia New" w:hAnsi="Browallia New" w:cs="Browallia New" w:hint="cs"/>
-              <w:noProof/>
-              <w:sz w:val="24"/>
-              <w:szCs w:val="24"/>
-              <w:cs/>
-            </w:rPr>
-            <w:t>จ.</w:t>
-          </w:r>
-          <w:r>
-            <w:rPr>
-              <w:rFonts w:ascii="Browallia New" w:hAnsi="Browallia New" w:cs="Browallia New"/>
-              <w:noProof/>
-              <w:sz w:val="24"/>
-              <w:szCs w:val="24"/>
-              <w:cs/>
-            </w:rPr>
-            <w:t>ชลบุรี</w:t>
-          </w:r>
-          <w:r>
-            <w:rPr>
-              <w:rFonts w:ascii="Browallia New" w:hAnsi="Browallia New" w:cs="Browallia New"/>
-              <w:noProof/>
-              <w:sz w:val="24"/>
-              <w:szCs w:val="24"/>
-            </w:rPr>
-            <w:t xml:space="preserve"> </w:t>
-          </w:r>
-          <w:r>
-            <w:rPr>
-              <w:rFonts w:ascii="Browallia New" w:hAnsi="Browallia New" w:cs="Browallia New" w:hint="cs"/>
-              <w:noProof/>
-              <w:sz w:val="24"/>
-              <w:szCs w:val="24"/>
-              <w:cs/>
-            </w:rPr>
-            <w:t>2</w:t>
-          </w:r>
-          <w:r>
-            <w:rPr>
-              <w:rFonts w:ascii="Browallia New" w:hAnsi="Browallia New" w:cs="Browallia New"/>
-              <w:noProof/>
-              <w:sz w:val="24"/>
-              <w:szCs w:val="24"/>
-            </w:rPr>
-            <w:t xml:space="preserve">0110 </w:t>
-          </w:r>
-          <w:r>
-            <w:rPr>
-              <w:rFonts w:ascii="Browallia New" w:hAnsi="Browallia New" w:cs="Browallia New"/>
-              <w:noProof/>
-              <w:sz w:val="24"/>
-              <w:szCs w:val="24"/>
-              <w:cs/>
-            </w:rPr>
-            <w:t>โทรศัพท์</w:t>
-          </w:r>
-          <w:r>
-            <w:rPr>
-              <w:rFonts w:ascii="Browallia New" w:hAnsi="Browallia New" w:cs="Browallia New"/>
-              <w:noProof/>
-              <w:sz w:val="24"/>
-              <w:szCs w:val="24"/>
-            </w:rPr>
-            <w:t xml:space="preserve"> </w:t>
-          </w:r>
-          <w:r>
-            <w:rPr>
-              <w:rFonts w:ascii="Browallia New" w:hAnsi="Browallia New" w:cs="Browallia New" w:hint="cs"/>
-              <w:noProof/>
-              <w:sz w:val="24"/>
-              <w:szCs w:val="24"/>
-              <w:cs/>
-            </w:rPr>
             <w:t>0</w:t>
           </w:r>
           <w:r>
@@ -2428,42 +2195,13 @@
               <w:sz w:val="24"/>
               <w:szCs w:val="24"/>
             </w:rPr>
-            <w:t>33-046-333</w:t>
-          </w:r>
-        </w:p>
-        <w:p>
-          <w:pPr>
-            <w:pStyle w:val="Header"/>
-            <w:rPr>
-              <w:rFonts w:ascii="Browallia New" w:hAnsi="Browallia New" w:cs="Browallia New"/>
-              <w:noProof/>
-              <w:sz w:val="28"/>
-            </w:rPr>
-          </w:pPr>
-          <w:r>
-            <w:rPr>
-              <w:rFonts w:ascii="Browallia New" w:hAnsi="Browallia New" w:cs="Browallia New"/>
-              <w:noProof/>
-              <w:sz w:val="24"/>
-              <w:szCs w:val="24"/>
-              <w:cs/>
-            </w:rPr>
-            <w:t>เลขประจำตัวผู้เสียภาษี</w:t>
-          </w:r>
-          <w:r>
-            <w:rPr>
-              <w:rFonts w:ascii="Browallia New" w:hAnsi="Browallia New" w:cs="Browallia New"/>
-              <w:noProof/>
-              <w:sz w:val="24"/>
-              <w:szCs w:val="24"/>
-            </w:rPr>
-            <w:t xml:space="preserve"> 0205561001360</w:t>
-          </w:r>
-        </w:p>
-      </w:tc>
-      <w:tc>
-        <w:tcPr>
-          <w:tcW w:w="2710" w:type="dxa"/>
+            <w:t>33-046-333 Tax ID 0205561001360</w:t>
+          </w:r>
+        </w:p>
+      </w:tc>
+      <w:tc>
+        <w:tcPr>
+          <w:tcW w:w="3277" w:type="dxa"/>
           <w:gridSpan w:val="2"/>
           <w:shd w:val="clear" w:color="auto" w:fill="auto"/>
           <w:vAlign w:val="center"/>
@@ -2483,26 +2221,14 @@
           </w:pPr>
           <w:r>
             <w:rPr>
-              <w:rFonts w:ascii="Browallia New" w:hAnsi="Browallia New" w:cs="Browallia New" w:hint="cs"/>
+              <w:rFonts w:ascii="Browallia New" w:hAnsi="Browallia New" w:cs="Browallia New"/>
               <w:b/>
               <w:bCs/>
               <w:noProof/>
-              <w:sz w:val="36"/>
-              <w:szCs w:val="36"/>
-              <w:cs/>
-            </w:rPr>
-            <w:t>ต้นฉบับ</w:t>
-          </w:r>
-          <w:r>
-            <w:rPr>
-              <w:rFonts w:ascii="Browallia New" w:hAnsi="Browallia New" w:cs="Browallia New"/>
-              <w:b/>
-              <w:bCs/>
-              <w:noProof/>
-              <w:sz w:val="36"/>
-              <w:szCs w:val="36"/>
-            </w:rPr>
-            <w:t xml:space="preserve"> / Original</w:t>
+              <w:sz w:val="40"/>
+              <w:szCs w:val="40"/>
+            </w:rPr>
+            <w:t>Original</w:t>
           </w:r>
         </w:p>
       </w:tc>
@@ -2529,7 +2255,7 @@
       </w:tc>
       <w:tc>
         <w:tcPr>
-          <w:tcW w:w="5015" w:type="dxa"/>
+          <w:tcW w:w="4448" w:type="dxa"/>
           <w:vMerge/>
           <w:shd w:val="clear" w:color="auto" w:fill="auto"/>
         </w:tcPr>
@@ -2549,7 +2275,7 @@
       </w:tc>
       <w:tc>
         <w:tcPr>
-          <w:tcW w:w="627" w:type="dxa"/>
+          <w:tcW w:w="709" w:type="dxa"/>
           <w:shd w:val="clear" w:color="auto" w:fill="auto"/>
           <w:vAlign w:val="center"/>
         </w:tcPr>
@@ -2574,7 +2300,7 @@
       </w:tc>
       <w:tc>
         <w:tcPr>
-          <w:tcW w:w="2083" w:type="dxa"/>
+          <w:tcW w:w="2568" w:type="dxa"/>
           <w:shd w:val="clear" w:color="auto" w:fill="auto"/>
           <w:vAlign w:val="center"/>
         </w:tcPr>
@@ -2620,7 +2346,7 @@
       </w:tc>
       <w:tc>
         <w:tcPr>
-          <w:tcW w:w="5015" w:type="dxa"/>
+          <w:tcW w:w="4448" w:type="dxa"/>
           <w:shd w:val="clear" w:color="auto" w:fill="auto"/>
         </w:tcPr>
         <w:p>
@@ -2641,36 +2367,13 @@
               <w:sz w:val="40"/>
               <w:szCs w:val="40"/>
             </w:rPr>
-            <w:t>ใบ</w:t>
-          </w:r>
-          <w:r>
-            <w:rPr>
-              <w:rFonts w:ascii="Browallia New" w:hAnsi="Browallia New" w:cs="Browallia New" w:hint="cs"/>
-              <w:b/>
-              <w:bCs/>
-              <w:noProof/>
-              <w:sz w:val="40"/>
-              <w:szCs w:val="40"/>
-              <w:cs/>
-            </w:rPr>
-            <w:t>แจ้งหนี้</w:t>
-          </w:r>
-          <w:r>
-            <w:rPr>
-              <w:rFonts w:ascii="Browallia New" w:hAnsi="Browallia New" w:cs="Browallia New"/>
-              <w:b/>
-              <w:bCs/>
-              <w:noProof/>
-              <w:sz w:val="40"/>
-              <w:szCs w:val="40"/>
-            </w:rPr>
-            <w:t xml:space="preserve"> / Invoice</w:t>
-          </w:r>
-        </w:p>
-      </w:tc>
-      <w:tc>
-        <w:tcPr>
-          <w:tcW w:w="627" w:type="dxa"/>
+            <w:t>Invoice</w:t>
+          </w:r>
+        </w:p>
+      </w:tc>
+      <w:tc>
+        <w:tcPr>
+          <w:tcW w:w="709" w:type="dxa"/>
           <w:shd w:val="clear" w:color="auto" w:fill="auto"/>
           <w:vAlign w:val="center"/>
         </w:tcPr>
@@ -2695,7 +2398,7 @@
       </w:tc>
       <w:tc>
         <w:tcPr>
-          <w:tcW w:w="2083" w:type="dxa"/>
+          <w:tcW w:w="2568" w:type="dxa"/>
           <w:shd w:val="clear" w:color="auto" w:fill="auto"/>
           <w:vAlign w:val="center"/>
         </w:tcPr>
@@ -2964,17 +2667,7 @@
 </w:hdr>
 </file>
 
-<file path=word/header3.xml><?xml version="1.0" encoding="utf-8"?>
-<w:hdr xmlns:wpc="http://schemas.microsoft.com/office/word/2010/wordprocessingCanvas" xmlns:cx="http://schemas.microsoft.com/office/drawing/2014/chartex" xmlns:cx1="http://schemas.microsoft.com/office/drawing/2015/9/8/chartex" xmlns:cx2="http://schemas.microsoft.com/office/drawing/2015/10/21/chartex" xmlns:cx3="http://schemas.microsoft.com/office/drawing/2016/5/9/chartex" xmlns:cx4="http://schemas.microsoft.com/office/drawing/2016/5/10/chartex" xmlns:cx5="http://schemas.microsoft.com/office/drawing/2016/5/11/chartex" xmlns:cx6="http://schemas.microsoft.com/office/drawing/2016/5/12/chartex" xmlns:cx7="http://schemas.microsoft.com/office/drawing/2016/5/13/chartex" xmlns:cx8="http://schemas.microsoft.com/office/drawing/2016/5/14/chartex" xmlns:mc="http://schemas.openxmlformats.org/markup-compatibility/2006" xmlns:aink="http://schemas.microsoft.com/office/drawing/2016/ink" xmlns:am3d="http://schemas.microsoft.com/office/drawing/2017/model3d" xmlns:o="urn:schemas-microsoft-com:office:office" xmlns:r="http://schemas.openxmlformats.org/officeDocument/2006/relationships" xmlns:m="http://schemas.openxmlformats.org/officeDocument/2006/math" xmlns:v="urn:schemas-microsoft-com:vml" xmlns:wp14="http://schemas.microsoft.com/office/word/2010/wordprocessingDrawing" xmlns:wp="http://schemas.openxmlformats.org/drawingml/2006/wordprocessingDrawing" xmlns:w10="urn:schemas-microsoft-com:office:word" xmlns:w="http://schemas.openxmlformats.org/wordprocessingml/2006/main" xmlns:w14="http://schemas.microsoft.com/office/word/2010/wordml" xmlns:w15="http://schemas.microsoft.com/office/word/2012/wordml" xmlns:w16cid="http://schemas.microsoft.com/office/word/2016/wordml/cid" xmlns:w16se="http://schemas.microsoft.com/office/word/2015/wordml/symex" xmlns:wpg="http://schemas.microsoft.com/office/word/2010/wordprocessingGroup" xmlns:wpi="http://schemas.microsoft.com/office/word/2010/wordprocessingInk" xmlns:wne="http://schemas.microsoft.com/office/word/2006/wordml" xmlns:wps="http://schemas.microsoft.com/office/word/2010/wordprocessingShape" mc:Ignorable="w14 w15 w16se w16cid wp14">
-  <w:p>
-    <w:pPr>
-      <w:pStyle w:val="Header"/>
-    </w:pPr>
-  </w:p>
-</w:hdr>
-</file>
-
-<file path=word/header4.xml><?xml version="1.0" encoding="utf-8"?>
+<file path=word/header2.xml><?xml version="1.0" encoding="utf-8"?>
 <w:hdr xmlns:wpc="http://schemas.microsoft.com/office/word/2010/wordprocessingCanvas" xmlns:cx="http://schemas.microsoft.com/office/drawing/2014/chartex" xmlns:cx1="http://schemas.microsoft.com/office/drawing/2015/9/8/chartex" xmlns:cx2="http://schemas.microsoft.com/office/drawing/2015/10/21/chartex" xmlns:cx3="http://schemas.microsoft.com/office/drawing/2016/5/9/chartex" xmlns:cx4="http://schemas.microsoft.com/office/drawing/2016/5/10/chartex" xmlns:cx5="http://schemas.microsoft.com/office/drawing/2016/5/11/chartex" xmlns:cx6="http://schemas.microsoft.com/office/drawing/2016/5/12/chartex" xmlns:cx7="http://schemas.microsoft.com/office/drawing/2016/5/13/chartex" xmlns:cx8="http://schemas.microsoft.com/office/drawing/2016/5/14/chartex" xmlns:mc="http://schemas.openxmlformats.org/markup-compatibility/2006" xmlns:aink="http://schemas.microsoft.com/office/drawing/2016/ink" xmlns:am3d="http://schemas.microsoft.com/office/drawing/2017/model3d" xmlns:o="urn:schemas-microsoft-com:office:office" xmlns:r="http://schemas.openxmlformats.org/officeDocument/2006/relationships" xmlns:m="http://schemas.openxmlformats.org/officeDocument/2006/math" xmlns:v="urn:schemas-microsoft-com:vml" xmlns:wp14="http://schemas.microsoft.com/office/word/2010/wordprocessingDrawing" xmlns:wp="http://schemas.openxmlformats.org/drawingml/2006/wordprocessingDrawing" xmlns:w10="urn:schemas-microsoft-com:office:word" xmlns:w="http://schemas.openxmlformats.org/wordprocessingml/2006/main" xmlns:w14="http://schemas.microsoft.com/office/word/2010/wordml" xmlns:w15="http://schemas.microsoft.com/office/word/2012/wordml" xmlns:w16cid="http://schemas.microsoft.com/office/word/2016/wordml/cid" xmlns:w16se="http://schemas.microsoft.com/office/word/2015/wordml/symex" xmlns:wpg="http://schemas.microsoft.com/office/word/2010/wordprocessingGroup" xmlns:wpi="http://schemas.microsoft.com/office/word/2010/wordprocessingInk" xmlns:wne="http://schemas.microsoft.com/office/word/2006/wordml" xmlns:wps="http://schemas.microsoft.com/office/word/2010/wordprocessingShape" mc:Ignorable="w14 w15 w16se w16cid wp14">
   <w:tbl>
     <w:tblPr>
@@ -2992,9 +2685,9 @@
     </w:tblPr>
     <w:tblGrid>
       <w:gridCol w:w="3065"/>
-      <w:gridCol w:w="5015"/>
-      <w:gridCol w:w="627"/>
-      <w:gridCol w:w="2083"/>
+      <w:gridCol w:w="4448"/>
+      <w:gridCol w:w="709"/>
+      <w:gridCol w:w="2568"/>
     </w:tblGrid>
     <w:tr>
       <w:trPr>
@@ -3060,7 +2753,7 @@
       </w:tc>
       <w:tc>
         <w:tcPr>
-          <w:tcW w:w="5015" w:type="dxa"/>
+          <w:tcW w:w="4448" w:type="dxa"/>
           <w:vMerge w:val="restart"/>
           <w:shd w:val="clear" w:color="auto" w:fill="auto"/>
         </w:tcPr>
@@ -3085,7 +2778,7 @@
               <w:sz w:val="32"/>
               <w:szCs w:val="32"/>
             </w:rPr>
-            <w:t>โรงพยาบาลแคนเซอร์อลิอันซ์ ศรีราชา</w:t>
+            <w:t>Sriracha Cancer Alliance Hospital</w:t>
           </w:r>
         </w:p>
         <w:p>
@@ -3105,17 +2798,26 @@
               <w:sz w:val="24"/>
               <w:szCs w:val="24"/>
             </w:rPr>
-            <w:t xml:space="preserve">529 </w:t>
-          </w:r>
-          <w:r>
-            <w:rPr>
-              <w:rFonts w:ascii="Browallia New" w:hAnsi="Browallia New" w:cs="Browallia New"/>
+            <w:t>529 Moo 3</w:t>
+          </w:r>
+          <w:r>
+            <w:rPr>
+              <w:rFonts w:ascii="Browallia New" w:hAnsi="Browallia New" w:cs="Browallia New" w:hint="cs"/>
               <w:noProof/>
               <w:sz w:val="24"/>
               <w:szCs w:val="24"/>
               <w:cs/>
             </w:rPr>
-            <w:t>ม.</w:t>
+            <w:t xml:space="preserve"> </w:t>
+          </w:r>
+          <w:r>
+            <w:rPr>
+              <w:rFonts w:ascii="Browallia New" w:hAnsi="Browallia New" w:cs="Browallia New"/>
+              <w:noProof/>
+              <w:sz w:val="24"/>
+              <w:szCs w:val="24"/>
+            </w:rPr>
+            <w:t xml:space="preserve">Nong Kham, Sriracha, Chon Buri, </w:t>
           </w:r>
           <w:r>
             <w:rPr>
@@ -3125,102 +2827,44 @@
               <w:szCs w:val="24"/>
               <w:cs/>
             </w:rPr>
-            <w:t xml:space="preserve">3 </w:t>
-          </w:r>
-          <w:r>
-            <w:rPr>
-              <w:rFonts w:ascii="Browallia New" w:hAnsi="Browallia New" w:cs="Browallia New"/>
+            <w:t>2</w:t>
+          </w:r>
+          <w:r>
+            <w:rPr>
+              <w:rFonts w:ascii="Browallia New" w:hAnsi="Browallia New" w:cs="Browallia New"/>
+              <w:noProof/>
+              <w:sz w:val="24"/>
+              <w:szCs w:val="24"/>
+            </w:rPr>
+            <w:t>0110</w:t>
+          </w:r>
+        </w:p>
+        <w:p>
+          <w:pPr>
+            <w:pStyle w:val="Header"/>
+            <w:rPr>
+              <w:rFonts w:ascii="Browallia New" w:hAnsi="Browallia New" w:cs="Browallia New"/>
+              <w:noProof/>
+              <w:sz w:val="28"/>
+            </w:rPr>
+          </w:pPr>
+          <w:r>
+            <w:rPr>
+              <w:rFonts w:ascii="Browallia New" w:hAnsi="Browallia New" w:cs="Browallia New"/>
+              <w:noProof/>
+              <w:sz w:val="24"/>
+              <w:szCs w:val="24"/>
+            </w:rPr>
+            <w:t xml:space="preserve">Tel. </w:t>
+          </w:r>
+          <w:r>
+            <w:rPr>
+              <w:rFonts w:ascii="Browallia New" w:hAnsi="Browallia New" w:cs="Browallia New" w:hint="cs"/>
               <w:noProof/>
               <w:sz w:val="24"/>
               <w:szCs w:val="24"/>
               <w:cs/>
             </w:rPr>
-            <w:t>ต.หนองขาม อ.ศรีราชา</w:t>
-          </w:r>
-          <w:r>
-            <w:rPr>
-              <w:rFonts w:ascii="Browallia New" w:hAnsi="Browallia New" w:cs="Browallia New"/>
-              <w:noProof/>
-              <w:sz w:val="24"/>
-              <w:szCs w:val="24"/>
-            </w:rPr>
-            <w:t xml:space="preserve"> </w:t>
-          </w:r>
-          <w:r>
-            <w:rPr>
-              <w:rFonts w:ascii="Browallia New" w:hAnsi="Browallia New" w:cs="Browallia New" w:hint="cs"/>
-              <w:noProof/>
-              <w:sz w:val="24"/>
-              <w:szCs w:val="24"/>
-              <w:cs/>
-            </w:rPr>
-            <w:t>จ.</w:t>
-          </w:r>
-          <w:r>
-            <w:rPr>
-              <w:rFonts w:ascii="Browallia New" w:hAnsi="Browallia New" w:cs="Browallia New"/>
-              <w:noProof/>
-              <w:sz w:val="24"/>
-              <w:szCs w:val="24"/>
-              <w:cs/>
-            </w:rPr>
-            <w:t>ชลบุรี</w:t>
-          </w:r>
-          <w:r>
-            <w:rPr>
-              <w:rFonts w:ascii="Browallia New" w:hAnsi="Browallia New" w:cs="Browallia New"/>
-              <w:noProof/>
-              <w:sz w:val="24"/>
-              <w:szCs w:val="24"/>
-            </w:rPr>
-            <w:t xml:space="preserve"> </w:t>
-          </w:r>
-          <w:r>
-            <w:rPr>
-              <w:rFonts w:ascii="Browallia New" w:hAnsi="Browallia New" w:cs="Browallia New" w:hint="cs"/>
-              <w:noProof/>
-              <w:sz w:val="24"/>
-              <w:szCs w:val="24"/>
-              <w:cs/>
-            </w:rPr>
-            <w:t>2</w:t>
-          </w:r>
-          <w:r>
-            <w:rPr>
-              <w:rFonts w:ascii="Browallia New" w:hAnsi="Browallia New" w:cs="Browallia New"/>
-              <w:noProof/>
-              <w:sz w:val="24"/>
-              <w:szCs w:val="24"/>
-            </w:rPr>
-            <w:t xml:space="preserve">0110 </w:t>
-          </w:r>
-          <w:r>
-            <w:rPr>
-              <w:rFonts w:ascii="Browallia New" w:hAnsi="Browallia New" w:cs="Browallia New"/>
-              <w:noProof/>
-              <w:sz w:val="24"/>
-              <w:szCs w:val="24"/>
-              <w:cs/>
-            </w:rPr>
-            <w:t>โทรศัพท์</w:t>
-          </w:r>
-          <w:r>
-            <w:rPr>
-              <w:rFonts w:ascii="Browallia New" w:hAnsi="Browallia New" w:cs="Browallia New"/>
-              <w:noProof/>
-              <w:sz w:val="24"/>
-              <w:szCs w:val="24"/>
-            </w:rPr>
-            <w:t xml:space="preserve"> </w:t>
-          </w:r>
-          <w:r>
-            <w:rPr>
-              <w:rFonts w:ascii="Browallia New" w:hAnsi="Browallia New" w:cs="Browallia New" w:hint="cs"/>
-              <w:noProof/>
-              <w:sz w:val="24"/>
-              <w:szCs w:val="24"/>
-              <w:cs/>
-            </w:rPr>
             <w:t>0</w:t>
           </w:r>
           <w:r>
@@ -3230,42 +2874,13 @@
               <w:sz w:val="24"/>
               <w:szCs w:val="24"/>
             </w:rPr>
-            <w:t>33-046-333</w:t>
-          </w:r>
-        </w:p>
-        <w:p>
-          <w:pPr>
-            <w:pStyle w:val="Header"/>
-            <w:rPr>
-              <w:rFonts w:ascii="Browallia New" w:hAnsi="Browallia New" w:cs="Browallia New"/>
-              <w:noProof/>
-              <w:sz w:val="28"/>
-            </w:rPr>
-          </w:pPr>
-          <w:r>
-            <w:rPr>
-              <w:rFonts w:ascii="Browallia New" w:hAnsi="Browallia New" w:cs="Browallia New"/>
-              <w:noProof/>
-              <w:sz w:val="24"/>
-              <w:szCs w:val="24"/>
-              <w:cs/>
-            </w:rPr>
-            <w:t>เลขประจำตัวผู้เสียภาษี</w:t>
-          </w:r>
-          <w:r>
-            <w:rPr>
-              <w:rFonts w:ascii="Browallia New" w:hAnsi="Browallia New" w:cs="Browallia New"/>
-              <w:noProof/>
-              <w:sz w:val="24"/>
-              <w:szCs w:val="24"/>
-            </w:rPr>
-            <w:t xml:space="preserve"> 0205561001360</w:t>
-          </w:r>
-        </w:p>
-      </w:tc>
-      <w:tc>
-        <w:tcPr>
-          <w:tcW w:w="2710" w:type="dxa"/>
+            <w:t>33-046-333 Tax ID 0205561001360</w:t>
+          </w:r>
+        </w:p>
+      </w:tc>
+      <w:tc>
+        <w:tcPr>
+          <w:tcW w:w="3277" w:type="dxa"/>
           <w:gridSpan w:val="2"/>
           <w:shd w:val="clear" w:color="auto" w:fill="auto"/>
           <w:vAlign w:val="center"/>
@@ -3285,26 +2900,14 @@
           </w:pPr>
           <w:r>
             <w:rPr>
-              <w:rFonts w:ascii="Browallia New" w:hAnsi="Browallia New" w:cs="Browallia New" w:hint="cs"/>
+              <w:rFonts w:ascii="Browallia New" w:hAnsi="Browallia New" w:cs="Browallia New"/>
               <w:b/>
               <w:bCs/>
               <w:noProof/>
-              <w:sz w:val="36"/>
-              <w:szCs w:val="36"/>
-              <w:cs/>
-            </w:rPr>
-            <w:t>สำเนา</w:t>
-          </w:r>
-          <w:r>
-            <w:rPr>
-              <w:rFonts w:ascii="Browallia New" w:hAnsi="Browallia New" w:cs="Browallia New"/>
-              <w:b/>
-              <w:bCs/>
-              <w:noProof/>
-              <w:sz w:val="36"/>
-              <w:szCs w:val="36"/>
-            </w:rPr>
-            <w:t xml:space="preserve"> / Copy</w:t>
+              <w:sz w:val="40"/>
+              <w:szCs w:val="40"/>
+            </w:rPr>
+            <w:t>Copy</w:t>
           </w:r>
         </w:p>
       </w:tc>
@@ -3331,7 +2934,7 @@
       </w:tc>
       <w:tc>
         <w:tcPr>
-          <w:tcW w:w="5015" w:type="dxa"/>
+          <w:tcW w:w="4448" w:type="dxa"/>
           <w:vMerge/>
           <w:shd w:val="clear" w:color="auto" w:fill="auto"/>
         </w:tcPr>
@@ -3351,7 +2954,7 @@
       </w:tc>
       <w:tc>
         <w:tcPr>
-          <w:tcW w:w="627" w:type="dxa"/>
+          <w:tcW w:w="709" w:type="dxa"/>
           <w:shd w:val="clear" w:color="auto" w:fill="auto"/>
           <w:vAlign w:val="center"/>
         </w:tcPr>
@@ -3376,7 +2979,7 @@
       </w:tc>
       <w:tc>
         <w:tcPr>
-          <w:tcW w:w="2083" w:type="dxa"/>
+          <w:tcW w:w="2568" w:type="dxa"/>
           <w:shd w:val="clear" w:color="auto" w:fill="auto"/>
           <w:vAlign w:val="center"/>
         </w:tcPr>
@@ -3422,7 +3025,7 @@
       </w:tc>
       <w:tc>
         <w:tcPr>
-          <w:tcW w:w="5015" w:type="dxa"/>
+          <w:tcW w:w="4448" w:type="dxa"/>
           <w:shd w:val="clear" w:color="auto" w:fill="auto"/>
         </w:tcPr>
         <w:p>
@@ -3443,36 +3046,13 @@
               <w:sz w:val="40"/>
               <w:szCs w:val="40"/>
             </w:rPr>
-            <w:t>ใบ</w:t>
-          </w:r>
-          <w:r>
-            <w:rPr>
-              <w:rFonts w:ascii="Browallia New" w:hAnsi="Browallia New" w:cs="Browallia New" w:hint="cs"/>
-              <w:b/>
-              <w:bCs/>
-              <w:noProof/>
-              <w:sz w:val="40"/>
-              <w:szCs w:val="40"/>
-              <w:cs/>
-            </w:rPr>
-            <w:t>แจ้งหนี้</w:t>
-          </w:r>
-          <w:r>
-            <w:rPr>
-              <w:rFonts w:ascii="Browallia New" w:hAnsi="Browallia New" w:cs="Browallia New"/>
-              <w:b/>
-              <w:bCs/>
-              <w:noProof/>
-              <w:sz w:val="40"/>
-              <w:szCs w:val="40"/>
-            </w:rPr>
-            <w:t xml:space="preserve"> / Invoice</w:t>
-          </w:r>
-        </w:p>
-      </w:tc>
-      <w:tc>
-        <w:tcPr>
-          <w:tcW w:w="627" w:type="dxa"/>
+            <w:t>Invoice</w:t>
+          </w:r>
+        </w:p>
+      </w:tc>
+      <w:tc>
+        <w:tcPr>
+          <w:tcW w:w="709" w:type="dxa"/>
           <w:shd w:val="clear" w:color="auto" w:fill="auto"/>
           <w:vAlign w:val="center"/>
         </w:tcPr>
@@ -3497,7 +3077,7 @@
       </w:tc>
       <w:tc>
         <w:tcPr>
-          <w:tcW w:w="2083" w:type="dxa"/>
+          <w:tcW w:w="2568" w:type="dxa"/>
           <w:shd w:val="clear" w:color="auto" w:fill="auto"/>
           <w:vAlign w:val="center"/>
         </w:tcPr>
@@ -3749,17 +3329,7 @@
               <w:noProof/>
               <w:sz w:val="28"/>
             </w:rPr>
-            <w:t>[insurance;ope=formatinsurance;lang=en;full=1;ifempty=C</w:t>
-          </w:r>
-          <w:bookmarkStart w:id="0" w:name="_GoBack"/>
-          <w:bookmarkEnd w:id="0"/>
-          <w:r>
-            <w:rPr>
-              <w:rFonts w:ascii="Browallia New" w:hAnsi="Browallia New" w:cs="Browallia New"/>
-              <w:noProof/>
-              <w:sz w:val="28"/>
-            </w:rPr>
-            <w:t>ash]</w:t>
+            <w:t>[insurance;ope=formatinsurance;lang=en;full=1;ifempty=Cash]</w:t>
           </w:r>
         </w:p>
       </w:tc>

</xml_diff>